<commit_message>
Updated Word Doc products
</commit_message>
<xml_diff>
--- a/Contribution Templates/2024 OCP Design Specification Template v1-4.docx
+++ b/Contribution Templates/2024 OCP Design Specification Template v1-4.docx
@@ -594,6 +594,24 @@
           <w:hyperlink w:anchor="_heading=h.oeo8w428bs5y">
             <w:r>
               <w:rPr>
+                <w:b w:val="1"/>
+                <w:i w:val="0"/>
+                <w:smallCaps w:val="0"/>
+                <w:strike w:val="0"/>
+                <w:color w:val="000000"/>
+                <w:sz w:val="22"/>
+                <w:szCs w:val="22"/>
+                <w:u w:val="none"/>
+                <w:shd w:fill="auto" w:val="clear"/>
+                <w:vertAlign w:val="baseline"/>
+                <w:rtl w:val="0"/>
+              </w:rPr>
+              <w:t xml:space="preserve">1.1. Open Web Foundation (OWF) CLA</w:t>
+            </w:r>
+          </w:hyperlink>
+          <w:hyperlink w:anchor="_heading=h.oeo8w428bs5y">
+            <w:r>
+              <w:rPr>
                 <w:rFonts w:ascii="Arial" w:cs="Arial" w:eastAsia="Arial" w:hAnsi="Arial"/>
                 <w:b w:val="0"/>
                 <w:i w:val="0"/>
@@ -607,7 +625,6 @@
                 <w:vertAlign w:val="baseline"/>
                 <w:rtl w:val="0"/>
               </w:rPr>
-              <w:t xml:space="preserve">1.1. Open Web Foundation (OWF) CLA</w:t>
               <w:tab/>
               <w:t xml:space="preserve">3</w:t>
             </w:r>

</xml_diff>